<commit_message>
try zoomAndPanPostCallback with notify for map zoom, don't work
</commit_message>
<xml_diff>
--- a/TODOS.docx
+++ b/TODOS.docx
@@ -90,8 +90,6 @@
         </w:rPr>
         <w:t xml:space="preserve">Instruments </w:t>
       </w:r>
-      <w:bookmarkStart w:id="0" w:name="_GoBack"/>
-      <w:bookmarkEnd w:id="0"/>
     </w:p>
     <w:p>
       <w:pPr>
@@ -218,21 +216,25 @@
         <w:ind w:left="-284" w:right="84"/>
         <w:rPr>
           <w:rFonts w:ascii="Courier New" w:hAnsi="Courier New" w:cs="Courier New"/>
-          <w:sz w:val="20"/>
-          <w:szCs w:val="20"/>
-          <w:lang w:val="en-US"/>
-        </w:rPr>
-      </w:pPr>
-      <w:r>
-        <w:rPr>
-          <w:rFonts w:ascii="Courier New" w:hAnsi="Courier New" w:cs="Courier New"/>
-          <w:sz w:val="20"/>
-          <w:szCs w:val="20"/>
-          <w:lang w:val="en-US"/>
-        </w:rPr>
-        <w:t>Zoom on map may be constraint from time range</w:t>
-      </w:r>
-    </w:p>
+          <w:strike/>
+          <w:sz w:val="20"/>
+          <w:szCs w:val="20"/>
+          <w:lang w:val="en-US"/>
+        </w:rPr>
+      </w:pPr>
+      <w:bookmarkStart w:id="0" w:name="_GoBack"/>
+      <w:r>
+        <w:rPr>
+          <w:rFonts w:ascii="Courier New" w:hAnsi="Courier New" w:cs="Courier New"/>
+          <w:strike/>
+          <w:sz w:val="20"/>
+          <w:szCs w:val="20"/>
+          <w:lang w:val="en-US"/>
+        </w:rPr>
+        <w:t>Save the last extension for next load</w:t>
+      </w:r>
+    </w:p>
+    <w:bookmarkEnd w:id="0"/>
     <w:p>
       <w:pPr>
         <w:pStyle w:val="Textebrut"/>
@@ -243,52 +245,19 @@
         <w:ind w:left="-284" w:right="84"/>
         <w:rPr>
           <w:rFonts w:ascii="Courier New" w:hAnsi="Courier New" w:cs="Courier New"/>
-          <w:strike/>
-          <w:sz w:val="20"/>
-          <w:szCs w:val="20"/>
-          <w:lang w:val="en-US"/>
-        </w:rPr>
-      </w:pPr>
-      <w:r>
-        <w:rPr>
-          <w:rFonts w:ascii="Courier New" w:hAnsi="Courier New" w:cs="Courier New"/>
-          <w:strike/>
-          <w:sz w:val="20"/>
-          <w:szCs w:val="20"/>
-          <w:lang w:val="en-US"/>
-        </w:rPr>
-        <w:t xml:space="preserve">test if an </w:t>
-      </w:r>
-      <w:proofErr w:type="spellStart"/>
-      <w:r>
-        <w:rPr>
-          <w:rFonts w:ascii="Courier New" w:hAnsi="Courier New" w:cs="Courier New"/>
-          <w:strike/>
-          <w:sz w:val="20"/>
-          <w:szCs w:val="20"/>
-          <w:lang w:val="en-US"/>
-        </w:rPr>
-        <w:t>tsgqc</w:t>
-      </w:r>
-      <w:proofErr w:type="spellEnd"/>
-      <w:r>
-        <w:rPr>
-          <w:rFonts w:ascii="Courier New" w:hAnsi="Courier New" w:cs="Courier New"/>
-          <w:strike/>
-          <w:sz w:val="20"/>
-          <w:szCs w:val="20"/>
-          <w:lang w:val="en-US"/>
-        </w:rPr>
-        <w:t xml:space="preserve"> instance is in memory</w:t>
-      </w:r>
-      <w:r>
-        <w:rPr>
-          <w:rFonts w:ascii="Courier New" w:hAnsi="Courier New" w:cs="Courier New"/>
-          <w:sz w:val="20"/>
-          <w:szCs w:val="20"/>
-          <w:lang w:val="en-US"/>
-        </w:rPr>
-        <w:t xml:space="preserve"> 04/26/2018</w:t>
+          <w:sz w:val="20"/>
+          <w:szCs w:val="20"/>
+          <w:lang w:val="en-US"/>
+        </w:rPr>
+      </w:pPr>
+      <w:r>
+        <w:rPr>
+          <w:rFonts w:ascii="Courier New" w:hAnsi="Courier New" w:cs="Courier New"/>
+          <w:sz w:val="20"/>
+          <w:szCs w:val="20"/>
+          <w:lang w:val="en-US"/>
+        </w:rPr>
+        <w:t>Zoom on map may be constraint from time range</w:t>
       </w:r>
     </w:p>
     <w:p>
@@ -301,28 +270,52 @@
         <w:ind w:left="-284" w:right="84"/>
         <w:rPr>
           <w:rFonts w:ascii="Courier New" w:hAnsi="Courier New" w:cs="Courier New"/>
-          <w:sz w:val="20"/>
-          <w:szCs w:val="20"/>
-          <w:lang w:val="en-US"/>
-        </w:rPr>
-      </w:pPr>
-      <w:r>
-        <w:rPr>
-          <w:rFonts w:ascii="Courier New" w:hAnsi="Courier New" w:cs="Courier New"/>
-          <w:sz w:val="20"/>
-          <w:szCs w:val="20"/>
-          <w:lang w:val="en-US"/>
-        </w:rPr>
-        <w:t>implement mouse fun</w:t>
-      </w:r>
-      <w:r>
-        <w:rPr>
-          <w:rFonts w:ascii="Courier New" w:hAnsi="Courier New" w:cs="Courier New"/>
-          <w:sz w:val="20"/>
-          <w:szCs w:val="20"/>
-          <w:lang w:val="en-US"/>
-        </w:rPr>
-        <w:t>ction</w:t>
+          <w:strike/>
+          <w:sz w:val="20"/>
+          <w:szCs w:val="20"/>
+          <w:lang w:val="en-US"/>
+        </w:rPr>
+      </w:pPr>
+      <w:r>
+        <w:rPr>
+          <w:rFonts w:ascii="Courier New" w:hAnsi="Courier New" w:cs="Courier New"/>
+          <w:strike/>
+          <w:sz w:val="20"/>
+          <w:szCs w:val="20"/>
+          <w:lang w:val="en-US"/>
+        </w:rPr>
+        <w:t xml:space="preserve">test if an </w:t>
+      </w:r>
+      <w:proofErr w:type="spellStart"/>
+      <w:r>
+        <w:rPr>
+          <w:rFonts w:ascii="Courier New" w:hAnsi="Courier New" w:cs="Courier New"/>
+          <w:strike/>
+          <w:sz w:val="20"/>
+          <w:szCs w:val="20"/>
+          <w:lang w:val="en-US"/>
+        </w:rPr>
+        <w:t>tsgqc</w:t>
+      </w:r>
+      <w:proofErr w:type="spellEnd"/>
+      <w:r>
+        <w:rPr>
+          <w:rFonts w:ascii="Courier New" w:hAnsi="Courier New" w:cs="Courier New"/>
+          <w:strike/>
+          <w:sz w:val="20"/>
+          <w:szCs w:val="20"/>
+          <w:lang w:val="en-US"/>
+        </w:rPr>
+        <w:t xml:space="preserve"> instance is in memory</w:t>
+      </w:r>
+      <w:r>
+        <w:rPr>
+          <w:rFonts w:ascii="Courier New" w:hAnsi="Courier New" w:cs="Courier New"/>
+          <w:sz w:val="20"/>
+          <w:szCs w:val="20"/>
+          <w:lang w:val="en-US"/>
+        </w:rPr>
+        <w:t xml:space="preserve"> 04/26/2018</w:t>
       </w:r>
     </w:p>
     <w:p>
@@ -347,7 +340,16 @@
           <w:szCs w:val="20"/>
           <w:lang w:val="en-US"/>
         </w:rPr>
-        <w:t>update zoom on axes and map, use event and pass coordinates</w:t>
+        <w:t>implement mouse fun</w:t>
+      </w:r>
+      <w:r>
+        <w:rPr>
+          <w:rFonts w:ascii="Courier New" w:hAnsi="Courier New" w:cs="Courier New"/>
+          <w:sz w:val="20"/>
+          <w:szCs w:val="20"/>
+          <w:lang w:val="en-US"/>
+        </w:rPr>
+        <w:t>ction</w:t>
       </w:r>
     </w:p>
     <w:p>
@@ -372,7 +374,7 @@
           <w:szCs w:val="20"/>
           <w:lang w:val="en-US"/>
         </w:rPr>
-        <w:t>use contextual menu for zoom</w:t>
+        <w:t>update zoom on axes and map, use event and pass coordinates</w:t>
       </w:r>
     </w:p>
     <w:p>
@@ -397,27 +399,7 @@
           <w:szCs w:val="20"/>
           <w:lang w:val="en-US"/>
         </w:rPr>
-        <w:t xml:space="preserve">zoom with </w:t>
-      </w:r>
-      <w:proofErr w:type="spellStart"/>
-      <w:r>
-        <w:rPr>
-          <w:rFonts w:ascii="Courier New" w:hAnsi="Courier New" w:cs="Courier New"/>
-          <w:sz w:val="20"/>
-          <w:szCs w:val="20"/>
-          <w:lang w:val="en-US"/>
-        </w:rPr>
-        <w:t>ctrl+wheel</w:t>
-      </w:r>
-      <w:proofErr w:type="spellEnd"/>
-      <w:r>
-        <w:rPr>
-          <w:rFonts w:ascii="Courier New" w:hAnsi="Courier New" w:cs="Courier New"/>
-          <w:sz w:val="20"/>
-          <w:szCs w:val="20"/>
-          <w:lang w:val="en-US"/>
-        </w:rPr>
-        <w:t xml:space="preserve"> mouse</w:t>
+        <w:t>use contextual menu for zoom</w:t>
       </w:r>
     </w:p>
     <w:p>
@@ -430,84 +412,39 @@
         <w:ind w:left="-284" w:right="84"/>
         <w:rPr>
           <w:rFonts w:ascii="Courier New" w:hAnsi="Courier New" w:cs="Courier New"/>
-          <w:strike/>
-          <w:sz w:val="20"/>
-          <w:szCs w:val="20"/>
-          <w:lang w:val="en-US"/>
-        </w:rPr>
-      </w:pPr>
-      <w:r>
-        <w:rPr>
-          <w:rFonts w:ascii="Courier New" w:hAnsi="Courier New" w:cs="Courier New"/>
-          <w:strike/>
-          <w:sz w:val="20"/>
-          <w:szCs w:val="20"/>
-          <w:lang w:val="en-US"/>
-        </w:rPr>
-        <w:t>resolve Quality member and reading '+</w:t>
+          <w:sz w:val="20"/>
+          <w:szCs w:val="20"/>
+          <w:lang w:val="en-US"/>
+        </w:rPr>
+      </w:pPr>
+      <w:r>
+        <w:rPr>
+          <w:rFonts w:ascii="Courier New" w:hAnsi="Courier New" w:cs="Courier New"/>
+          <w:sz w:val="20"/>
+          <w:szCs w:val="20"/>
+          <w:lang w:val="en-US"/>
+        </w:rPr>
+        <w:t xml:space="preserve">zoom with </w:t>
       </w:r>
       <w:proofErr w:type="spellStart"/>
       <w:r>
         <w:rPr>
           <w:rFonts w:ascii="Courier New" w:hAnsi="Courier New" w:cs="Courier New"/>
-          <w:strike/>
-          <w:sz w:val="20"/>
-          <w:szCs w:val="20"/>
-          <w:lang w:val="en-US"/>
-        </w:rPr>
-        <w:t>tsgqc</w:t>
+          <w:sz w:val="20"/>
+          <w:szCs w:val="20"/>
+          <w:lang w:val="en-US"/>
+        </w:rPr>
+        <w:t>ctrl+wheel</w:t>
       </w:r>
       <w:proofErr w:type="spellEnd"/>
       <w:r>
         <w:rPr>
           <w:rFonts w:ascii="Courier New" w:hAnsi="Courier New" w:cs="Courier New"/>
-          <w:strike/>
-          <w:sz w:val="20"/>
-          <w:szCs w:val="20"/>
-          <w:lang w:val="en-US"/>
-        </w:rPr>
-        <w:t>\@</w:t>
-      </w:r>
-      <w:proofErr w:type="spellStart"/>
-      <w:r>
-        <w:rPr>
-          <w:rFonts w:ascii="Courier New" w:hAnsi="Courier New" w:cs="Courier New"/>
-          <w:strike/>
-          <w:sz w:val="20"/>
-          <w:szCs w:val="20"/>
-          <w:lang w:val="en-US"/>
-        </w:rPr>
-        <w:t>dynaload</w:t>
-      </w:r>
-      <w:proofErr w:type="spellEnd"/>
-      <w:r>
-        <w:rPr>
-          <w:rFonts w:ascii="Courier New" w:hAnsi="Courier New" w:cs="Courier New"/>
-          <w:strike/>
-          <w:sz w:val="20"/>
-          <w:szCs w:val="20"/>
-          <w:lang w:val="en-US"/>
-        </w:rPr>
-        <w:t>\tsgqc_netcdf.csv'</w:t>
-      </w:r>
-      <w:r>
-        <w:rPr>
-          <w:rFonts w:ascii="Courier New" w:hAnsi="Courier New" w:cs="Courier New"/>
-          <w:strike/>
-          <w:sz w:val="20"/>
-          <w:szCs w:val="20"/>
-          <w:lang w:val="en-US"/>
-        </w:rPr>
-        <w:t xml:space="preserve"> </w:t>
-      </w:r>
-      <w:r>
-        <w:rPr>
-          <w:rFonts w:ascii="Courier New" w:hAnsi="Courier New" w:cs="Courier New"/>
-          <w:sz w:val="20"/>
-          <w:szCs w:val="20"/>
-          <w:lang w:val="en-US"/>
-        </w:rPr>
-        <w:t>04/26/2018</w:t>
+          <w:sz w:val="20"/>
+          <w:szCs w:val="20"/>
+          <w:lang w:val="en-US"/>
+        </w:rPr>
+        <w:t xml:space="preserve"> mouse</w:t>
       </w:r>
     </w:p>
     <w:p>
@@ -532,6 +469,157 @@
           <w:szCs w:val="20"/>
           <w:lang w:val="en-US"/>
         </w:rPr>
+        <w:t>add control on map to extend/minimize area</w:t>
+      </w:r>
+    </w:p>
+    <w:p>
+      <w:pPr>
+        <w:pStyle w:val="Textebrut"/>
+        <w:numPr>
+          <w:ilvl w:val="0"/>
+          <w:numId w:val="3"/>
+        </w:numPr>
+        <w:ind w:left="-284" w:right="84"/>
+        <w:rPr>
+          <w:rFonts w:ascii="Courier New" w:hAnsi="Courier New" w:cs="Courier New"/>
+          <w:sz w:val="20"/>
+          <w:szCs w:val="20"/>
+          <w:lang w:val="en-US"/>
+        </w:rPr>
+      </w:pPr>
+      <w:r>
+        <w:rPr>
+          <w:rFonts w:ascii="Courier New" w:hAnsi="Courier New" w:cs="Courier New"/>
+          <w:sz w:val="20"/>
+          <w:szCs w:val="20"/>
+          <w:lang w:val="en-US"/>
+        </w:rPr>
+        <w:t xml:space="preserve">found an (simple) alternative to </w:t>
+      </w:r>
+      <w:proofErr w:type="spellStart"/>
+      <w:r>
+        <w:rPr>
+          <w:rFonts w:ascii="Courier New" w:hAnsi="Courier New" w:cs="Courier New"/>
+          <w:sz w:val="20"/>
+          <w:szCs w:val="20"/>
+          <w:lang w:val="en-US"/>
+        </w:rPr>
+        <w:t>m_map</w:t>
+      </w:r>
+      <w:proofErr w:type="spellEnd"/>
+    </w:p>
+    <w:p>
+      <w:pPr>
+        <w:pStyle w:val="Textebrut"/>
+        <w:numPr>
+          <w:ilvl w:val="0"/>
+          <w:numId w:val="3"/>
+        </w:numPr>
+        <w:ind w:left="-284" w:right="84"/>
+        <w:rPr>
+          <w:rFonts w:ascii="Courier New" w:hAnsi="Courier New" w:cs="Courier New"/>
+          <w:strike/>
+          <w:sz w:val="20"/>
+          <w:szCs w:val="20"/>
+          <w:lang w:val="en-US"/>
+        </w:rPr>
+      </w:pPr>
+      <w:r>
+        <w:rPr>
+          <w:rFonts w:ascii="Courier New" w:hAnsi="Courier New" w:cs="Courier New"/>
+          <w:strike/>
+          <w:sz w:val="20"/>
+          <w:szCs w:val="20"/>
+          <w:lang w:val="en-US"/>
+        </w:rPr>
+        <w:t>resolve Quality member and reading '+</w:t>
+      </w:r>
+      <w:proofErr w:type="spellStart"/>
+      <w:r>
+        <w:rPr>
+          <w:rFonts w:ascii="Courier New" w:hAnsi="Courier New" w:cs="Courier New"/>
+          <w:strike/>
+          <w:sz w:val="20"/>
+          <w:szCs w:val="20"/>
+          <w:lang w:val="en-US"/>
+        </w:rPr>
+        <w:t>tsgqc</w:t>
+      </w:r>
+      <w:proofErr w:type="spellEnd"/>
+      <w:r>
+        <w:rPr>
+          <w:rFonts w:ascii="Courier New" w:hAnsi="Courier New" w:cs="Courier New"/>
+          <w:strike/>
+          <w:sz w:val="20"/>
+          <w:szCs w:val="20"/>
+          <w:lang w:val="en-US"/>
+        </w:rPr>
+        <w:t>\@</w:t>
+      </w:r>
+      <w:proofErr w:type="spellStart"/>
+      <w:r>
+        <w:rPr>
+          <w:rFonts w:ascii="Courier New" w:hAnsi="Courier New" w:cs="Courier New"/>
+          <w:strike/>
+          <w:sz w:val="20"/>
+          <w:szCs w:val="20"/>
+          <w:lang w:val="en-US"/>
+        </w:rPr>
+        <w:t>dynaload</w:t>
+      </w:r>
+      <w:proofErr w:type="spellEnd"/>
+      <w:r>
+        <w:rPr>
+          <w:rFonts w:ascii="Courier New" w:hAnsi="Courier New" w:cs="Courier New"/>
+          <w:strike/>
+          <w:sz w:val="20"/>
+          <w:szCs w:val="20"/>
+          <w:lang w:val="en-US"/>
+        </w:rPr>
+        <w:t>\tsgqc_netcdf.csv'</w:t>
+      </w:r>
+      <w:r>
+        <w:rPr>
+          <w:rFonts w:ascii="Courier New" w:hAnsi="Courier New" w:cs="Courier New"/>
+          <w:strike/>
+          <w:sz w:val="20"/>
+          <w:szCs w:val="20"/>
+          <w:lang w:val="en-US"/>
+        </w:rPr>
+        <w:t xml:space="preserve"> </w:t>
+      </w:r>
+      <w:r>
+        <w:rPr>
+          <w:rFonts w:ascii="Courier New" w:hAnsi="Courier New" w:cs="Courier New"/>
+          <w:sz w:val="20"/>
+          <w:szCs w:val="20"/>
+          <w:lang w:val="en-US"/>
+        </w:rPr>
+        <w:t>04/26/2018</w:t>
+      </w:r>
+    </w:p>
+    <w:p>
+      <w:pPr>
+        <w:pStyle w:val="Textebrut"/>
+        <w:numPr>
+          <w:ilvl w:val="0"/>
+          <w:numId w:val="3"/>
+        </w:numPr>
+        <w:ind w:left="-284" w:right="84"/>
+        <w:rPr>
+          <w:rFonts w:ascii="Courier New" w:hAnsi="Courier New" w:cs="Courier New"/>
+          <w:sz w:val="20"/>
+          <w:szCs w:val="20"/>
+          <w:lang w:val="en-US"/>
+        </w:rPr>
+      </w:pPr>
+      <w:r>
+        <w:rPr>
+          <w:rFonts w:ascii="Courier New" w:hAnsi="Courier New" w:cs="Courier New"/>
+          <w:sz w:val="20"/>
+          <w:szCs w:val="20"/>
+          <w:lang w:val="en-US"/>
+        </w:rPr>
         <w:t xml:space="preserve">implement write for GOSUD, </w:t>
       </w:r>
       <w:proofErr w:type="spellStart"/>
@@ -554,15 +642,35 @@
         </w:rPr>
         <w:t xml:space="preserve"> and </w:t>
       </w:r>
-      <w:r>
-        <w:rPr>
-          <w:rFonts w:ascii="Courier New" w:hAnsi="Courier New" w:cs="Courier New"/>
-          <w:sz w:val="20"/>
-          <w:szCs w:val="20"/>
-          <w:lang w:val="en-US"/>
-        </w:rPr>
-        <w:t>asci</w:t>
-      </w:r>
+      <w:proofErr w:type="spellStart"/>
+      <w:r>
+        <w:rPr>
+          <w:rFonts w:ascii="Courier New" w:hAnsi="Courier New" w:cs="Courier New"/>
+          <w:sz w:val="20"/>
+          <w:szCs w:val="20"/>
+          <w:lang w:val="en-US"/>
+        </w:rPr>
+        <w:t>asc</w:t>
+      </w:r>
+      <w:r>
+        <w:rPr>
+          <w:rFonts w:ascii="Courier New" w:hAnsi="Courier New" w:cs="Courier New"/>
+          <w:sz w:val="20"/>
+          <w:szCs w:val="20"/>
+          <w:lang w:val="en-US"/>
+        </w:rPr>
+        <w:t>i</w:t>
+      </w:r>
+      <w:r>
+        <w:rPr>
+          <w:rFonts w:ascii="Courier New" w:hAnsi="Courier New" w:cs="Courier New"/>
+          <w:sz w:val="20"/>
+          <w:szCs w:val="20"/>
+          <w:lang w:val="en-US"/>
+        </w:rPr>
+        <w:t>i</w:t>
+      </w:r>
+      <w:proofErr w:type="spellEnd"/>
     </w:p>
     <w:p>
       <w:pPr>

</xml_diff>

<commit_message>
add docs/mails dir update qc and plot
</commit_message>
<xml_diff>
--- a/TODOS.docx
+++ b/TODOS.docx
@@ -222,7 +222,6 @@
           <w:lang w:val="en-US"/>
         </w:rPr>
       </w:pPr>
-      <w:bookmarkStart w:id="0" w:name="_GoBack"/>
       <w:r>
         <w:rPr>
           <w:rFonts w:ascii="Courier New" w:hAnsi="Courier New" w:cs="Courier New"/>
@@ -234,7 +233,6 @@
         <w:t>Save the last extension for next load</w:t>
       </w:r>
     </w:p>
-    <w:bookmarkEnd w:id="0"/>
     <w:p>
       <w:pPr>
         <w:pStyle w:val="Textebrut"/>
@@ -743,8 +741,55 @@
           <w:szCs w:val="20"/>
           <w:lang w:val="en-US"/>
         </w:rPr>
-        <w:t xml:space="preserve"> </w:t>
-      </w:r>
+        <w:t>apply median filter for high density data</w:t>
+      </w:r>
+    </w:p>
+    <w:p>
+      <w:pPr>
+        <w:pStyle w:val="Textebrut"/>
+        <w:numPr>
+          <w:ilvl w:val="0"/>
+          <w:numId w:val="3"/>
+        </w:numPr>
+        <w:ind w:left="-284" w:right="-686"/>
+        <w:rPr>
+          <w:rFonts w:ascii="Courier New" w:hAnsi="Courier New" w:cs="Courier New"/>
+          <w:sz w:val="20"/>
+          <w:szCs w:val="20"/>
+          <w:lang w:val="en-US"/>
+        </w:rPr>
+      </w:pPr>
+      <w:r>
+        <w:rPr>
+          <w:rFonts w:ascii="Courier New" w:hAnsi="Courier New" w:cs="Courier New"/>
+          <w:sz w:val="20"/>
+          <w:szCs w:val="20"/>
+          <w:lang w:val="en-US"/>
+        </w:rPr>
+        <w:t xml:space="preserve">give variables in a list from a </w:t>
+      </w:r>
+      <w:proofErr w:type="spellStart"/>
+      <w:r>
+        <w:rPr>
+          <w:rFonts w:ascii="Courier New" w:hAnsi="Courier New" w:cs="Courier New"/>
+          <w:sz w:val="20"/>
+          <w:szCs w:val="20"/>
+          <w:lang w:val="en-US"/>
+        </w:rPr>
+        <w:t>config</w:t>
+      </w:r>
+      <w:proofErr w:type="spellEnd"/>
+      <w:r>
+        <w:rPr>
+          <w:rFonts w:ascii="Courier New" w:hAnsi="Courier New" w:cs="Courier New"/>
+          <w:sz w:val="20"/>
+          <w:szCs w:val="20"/>
+          <w:lang w:val="en-US"/>
+        </w:rPr>
+        <w:t xml:space="preserve"> file</w:t>
+      </w:r>
+      <w:bookmarkStart w:id="0" w:name="_GoBack"/>
+      <w:bookmarkEnd w:id="0"/>
     </w:p>
     <w:p>
       <w:pPr>

</xml_diff>